<commit_message>
Update to the document
</commit_message>
<xml_diff>
--- a/Git Notes.docx
+++ b/Git Notes.docx
@@ -637,7 +637,32 @@
           <w:sz w:val="20"/>
           <w:szCs w:val="20"/>
         </w:rPr>
-        <w:t>Navigate to that folder on the command line.</w:t>
+        <w:t>Navigate to that folder on the command line</w:t>
+      </w:r>
+      <w:r>
+        <w:rPr>
+          <w:rFonts w:ascii="Monaco" w:hAnsi="Monaco" w:cs="Courier"/>
+          <w:sz w:val="20"/>
+          <w:szCs w:val="20"/>
+        </w:rPr>
+        <w:t xml:space="preserve">, and </w:t>
+      </w:r>
+      <w:r>
+        <w:rPr>
+          <w:rFonts w:ascii="Monaco" w:hAnsi="Monaco" w:cs="Courier"/>
+          <w:b/>
+          <w:sz w:val="20"/>
+          <w:szCs w:val="20"/>
+        </w:rPr>
+        <w:t>INIT</w:t>
+      </w:r>
+      <w:r>
+        <w:rPr>
+          <w:rFonts w:ascii="Monaco" w:hAnsi="Monaco" w:cs="Courier"/>
+          <w:sz w:val="20"/>
+          <w:szCs w:val="20"/>
+        </w:rPr>
+        <w:t>.</w:t>
       </w:r>
     </w:p>
     <w:p>
@@ -691,9 +716,489 @@
         </w:rPr>
         <w:t>init</w:t>
       </w:r>
+      <w:proofErr w:type="spellEnd"/>
+    </w:p>
+    <w:p>
+      <w:pPr>
+        <w:pStyle w:val="ListParagraph"/>
+        <w:numPr>
+          <w:ilvl w:val="0"/>
+          <w:numId w:val="1"/>
+        </w:numPr>
+        <w:tabs>
+          <w:tab w:val="left" w:pos="5775"/>
+        </w:tabs>
+        <w:rPr>
+          <w:rFonts w:ascii="Monaco" w:hAnsi="Monaco" w:cs="Courier"/>
+          <w:sz w:val="20"/>
+          <w:szCs w:val="20"/>
+        </w:rPr>
+      </w:pPr>
+      <w:r>
+        <w:rPr>
+          <w:rFonts w:ascii="Monaco" w:hAnsi="Monaco" w:cs="Courier"/>
+          <w:b/>
+          <w:sz w:val="20"/>
+          <w:szCs w:val="20"/>
+        </w:rPr>
+        <w:t>ADD</w:t>
+      </w:r>
+      <w:r>
+        <w:rPr>
+          <w:rFonts w:ascii="Monaco" w:hAnsi="Monaco" w:cs="Courier"/>
+          <w:sz w:val="20"/>
+          <w:szCs w:val="20"/>
+        </w:rPr>
+        <w:t xml:space="preserve"> this document to the </w:t>
+      </w:r>
+      <w:proofErr w:type="spellStart"/>
+      <w:r>
+        <w:rPr>
+          <w:rFonts w:ascii="Monaco" w:hAnsi="Monaco" w:cs="Courier"/>
+          <w:sz w:val="20"/>
+          <w:szCs w:val="20"/>
+        </w:rPr>
+        <w:t>Naboo</w:t>
+      </w:r>
+      <w:proofErr w:type="spellEnd"/>
+      <w:r>
+        <w:rPr>
+          <w:rFonts w:ascii="Monaco" w:hAnsi="Monaco" w:cs="Courier"/>
+          <w:sz w:val="20"/>
+          <w:szCs w:val="20"/>
+        </w:rPr>
+        <w:t xml:space="preserve"> repo by:</w:t>
+      </w:r>
+    </w:p>
+    <w:p>
+      <w:pPr>
+        <w:pStyle w:val="ListParagraph"/>
+        <w:numPr>
+          <w:ilvl w:val="1"/>
+          <w:numId w:val="1"/>
+        </w:numPr>
+        <w:tabs>
+          <w:tab w:val="left" w:pos="5775"/>
+        </w:tabs>
+        <w:rPr>
+          <w:rFonts w:ascii="Monaco" w:hAnsi="Monaco" w:cs="Courier"/>
+          <w:sz w:val="20"/>
+          <w:szCs w:val="20"/>
+        </w:rPr>
+      </w:pPr>
+      <w:proofErr w:type="spellStart"/>
+      <w:proofErr w:type="gramStart"/>
+      <w:r>
+        <w:rPr>
+          <w:rFonts w:ascii="Monaco" w:hAnsi="Monaco" w:cs="Courier"/>
+          <w:sz w:val="20"/>
+          <w:szCs w:val="20"/>
+        </w:rPr>
+        <w:t>git</w:t>
+      </w:r>
+      <w:proofErr w:type="spellEnd"/>
+      <w:proofErr w:type="gramEnd"/>
+      <w:r>
+        <w:rPr>
+          <w:rFonts w:ascii="Monaco" w:hAnsi="Monaco" w:cs="Courier"/>
+          <w:sz w:val="20"/>
+          <w:szCs w:val="20"/>
+        </w:rPr>
+        <w:t xml:space="preserve"> add</w:t>
+      </w:r>
+      <w:r>
+        <w:rPr>
+          <w:rFonts w:ascii="Monaco" w:hAnsi="Monaco" w:cs="Courier"/>
+          <w:sz w:val="20"/>
+          <w:szCs w:val="20"/>
+        </w:rPr>
+        <w:t xml:space="preserve"> </w:t>
+      </w:r>
+      <w:proofErr w:type="spellStart"/>
+      <w:r>
+        <w:rPr>
+          <w:rFonts w:ascii="Monaco" w:hAnsi="Monaco" w:cs="Courier"/>
+          <w:sz w:val="20"/>
+          <w:szCs w:val="20"/>
+        </w:rPr>
+        <w:t>Git</w:t>
+      </w:r>
+      <w:proofErr w:type="spellEnd"/>
+      <w:r>
+        <w:rPr>
+          <w:rFonts w:ascii="Monaco" w:hAnsi="Monaco" w:cs="Courier"/>
+          <w:sz w:val="20"/>
+          <w:szCs w:val="20"/>
+        </w:rPr>
+        <w:t>\ Notes.docx</w:t>
+      </w:r>
+    </w:p>
+    <w:p>
+      <w:pPr>
+        <w:pStyle w:val="ListParagraph"/>
+        <w:numPr>
+          <w:ilvl w:val="0"/>
+          <w:numId w:val="1"/>
+        </w:numPr>
+        <w:tabs>
+          <w:tab w:val="left" w:pos="5775"/>
+        </w:tabs>
+        <w:rPr>
+          <w:rFonts w:ascii="Monaco" w:hAnsi="Monaco" w:cs="Courier"/>
+          <w:sz w:val="20"/>
+          <w:szCs w:val="20"/>
+        </w:rPr>
+      </w:pPr>
+      <w:r>
+        <w:rPr>
+          <w:rFonts w:ascii="Monaco" w:hAnsi="Monaco" w:cs="Courier"/>
+          <w:sz w:val="20"/>
+          <w:szCs w:val="20"/>
+        </w:rPr>
+        <w:t xml:space="preserve">Now </w:t>
+      </w:r>
+      <w:r>
+        <w:rPr>
+          <w:rFonts w:ascii="Monaco" w:hAnsi="Monaco" w:cs="Courier"/>
+          <w:b/>
+          <w:sz w:val="20"/>
+          <w:szCs w:val="20"/>
+        </w:rPr>
+        <w:t>COMMIT</w:t>
+      </w:r>
+      <w:r>
+        <w:rPr>
+          <w:rFonts w:ascii="Monaco" w:hAnsi="Monaco" w:cs="Courier"/>
+          <w:sz w:val="20"/>
+          <w:szCs w:val="20"/>
+        </w:rPr>
+        <w:t xml:space="preserve"> the change to my local Repo.</w:t>
+      </w:r>
+    </w:p>
+    <w:p>
+      <w:pPr>
+        <w:pStyle w:val="ListParagraph"/>
+        <w:numPr>
+          <w:ilvl w:val="1"/>
+          <w:numId w:val="1"/>
+        </w:numPr>
+        <w:tabs>
+          <w:tab w:val="left" w:pos="5775"/>
+        </w:tabs>
+        <w:rPr>
+          <w:rFonts w:ascii="Monaco" w:hAnsi="Monaco" w:cs="Courier"/>
+          <w:sz w:val="20"/>
+          <w:szCs w:val="20"/>
+        </w:rPr>
+      </w:pPr>
+      <w:proofErr w:type="spellStart"/>
+      <w:proofErr w:type="gramStart"/>
+      <w:r>
+        <w:rPr>
+          <w:rFonts w:ascii="Monaco" w:hAnsi="Monaco" w:cs="Courier"/>
+          <w:sz w:val="20"/>
+          <w:szCs w:val="20"/>
+        </w:rPr>
+        <w:t>git</w:t>
+      </w:r>
+      <w:proofErr w:type="spellEnd"/>
+      <w:proofErr w:type="gramEnd"/>
+      <w:r>
+        <w:rPr>
+          <w:rFonts w:ascii="Monaco" w:hAnsi="Monaco" w:cs="Courier"/>
+          <w:sz w:val="20"/>
+          <w:szCs w:val="20"/>
+        </w:rPr>
+        <w:t xml:space="preserve"> commit –m “Some cool message or note”</w:t>
+      </w:r>
+    </w:p>
+    <w:p>
+      <w:pPr>
+        <w:pStyle w:val="ListParagraph"/>
+        <w:numPr>
+          <w:ilvl w:val="2"/>
+          <w:numId w:val="1"/>
+        </w:numPr>
+        <w:tabs>
+          <w:tab w:val="left" w:pos="5775"/>
+        </w:tabs>
+        <w:rPr>
+          <w:rFonts w:ascii="Monaco" w:hAnsi="Monaco" w:cs="Courier"/>
+          <w:sz w:val="20"/>
+          <w:szCs w:val="20"/>
+        </w:rPr>
+      </w:pPr>
+      <w:proofErr w:type="gramStart"/>
+      <w:r>
+        <w:rPr>
+          <w:rFonts w:ascii="Monaco" w:hAnsi="Monaco" w:cs="Courier"/>
+          <w:sz w:val="20"/>
+          <w:szCs w:val="20"/>
+        </w:rPr>
+        <w:t>this</w:t>
+      </w:r>
+      <w:proofErr w:type="gramEnd"/>
+      <w:r>
+        <w:rPr>
+          <w:rFonts w:ascii="Monaco" w:hAnsi="Monaco" w:cs="Courier"/>
+          <w:sz w:val="20"/>
+          <w:szCs w:val="20"/>
+        </w:rPr>
+        <w:t xml:space="preserve"> is creating a “snapshot”</w:t>
+      </w:r>
+    </w:p>
+    <w:p>
+      <w:pPr>
+        <w:pStyle w:val="ListParagraph"/>
+        <w:numPr>
+          <w:ilvl w:val="0"/>
+          <w:numId w:val="1"/>
+        </w:numPr>
+        <w:tabs>
+          <w:tab w:val="left" w:pos="5775"/>
+        </w:tabs>
+        <w:rPr>
+          <w:rFonts w:ascii="Monaco" w:hAnsi="Monaco" w:cs="Courier"/>
+          <w:sz w:val="20"/>
+          <w:szCs w:val="20"/>
+        </w:rPr>
+      </w:pPr>
+      <w:r>
+        <w:rPr>
+          <w:rFonts w:ascii="Monaco" w:hAnsi="Monaco" w:cs="Courier"/>
+          <w:sz w:val="20"/>
+          <w:szCs w:val="20"/>
+        </w:rPr>
+        <w:t xml:space="preserve">Link this to the ONLINE </w:t>
+      </w:r>
+      <w:proofErr w:type="spellStart"/>
+      <w:r>
+        <w:rPr>
+          <w:rFonts w:ascii="Monaco" w:hAnsi="Monaco" w:cs="Courier"/>
+          <w:sz w:val="20"/>
+          <w:szCs w:val="20"/>
+        </w:rPr>
+        <w:t>github</w:t>
+      </w:r>
+      <w:proofErr w:type="spellEnd"/>
+      <w:r>
+        <w:rPr>
+          <w:rFonts w:ascii="Monaco" w:hAnsi="Monaco" w:cs="Courier"/>
+          <w:sz w:val="20"/>
+          <w:szCs w:val="20"/>
+        </w:rPr>
+        <w:t xml:space="preserve"> repository!</w:t>
+      </w:r>
+    </w:p>
+    <w:p>
+      <w:pPr>
+        <w:pStyle w:val="HTMLPreformatted"/>
+        <w:pBdr>
+          <w:top w:val="single" w:sz="6" w:space="5" w:color="DDDDDD"/>
+          <w:left w:val="single" w:sz="6" w:space="8" w:color="DDDDDD"/>
+          <w:bottom w:val="single" w:sz="6" w:space="5" w:color="DDDDDD"/>
+          <w:right w:val="single" w:sz="6" w:space="8" w:color="DDDDDD"/>
+        </w:pBdr>
+        <w:shd w:val="clear" w:color="auto" w:fill="F8F8F8"/>
+        <w:spacing w:line="285" w:lineRule="atLeast"/>
+        <w:ind w:left="720"/>
+        <w:rPr>
+          <w:rFonts w:ascii="Consolas" w:hAnsi="Consolas"/>
+          <w:color w:val="333333"/>
+        </w:rPr>
+      </w:pPr>
+      <w:proofErr w:type="spellStart"/>
+      <w:proofErr w:type="gramStart"/>
+      <w:r>
+        <w:rPr>
+          <w:rStyle w:val="HTMLCode"/>
+          <w:rFonts w:ascii="Consolas" w:hAnsi="Consolas"/>
+          <w:color w:val="333333"/>
+          <w:sz w:val="18"/>
+          <w:szCs w:val="18"/>
+          <w:bdr w:val="none" w:sz="0" w:space="0" w:color="auto" w:frame="1"/>
+        </w:rPr>
+        <w:t>git</w:t>
+      </w:r>
+      <w:proofErr w:type="spellEnd"/>
+      <w:proofErr w:type="gramEnd"/>
+      <w:r>
+        <w:rPr>
+          <w:rStyle w:val="HTMLCode"/>
+          <w:rFonts w:ascii="Consolas" w:hAnsi="Consolas"/>
+          <w:color w:val="333333"/>
+          <w:sz w:val="18"/>
+          <w:szCs w:val="18"/>
+          <w:bdr w:val="none" w:sz="0" w:space="0" w:color="auto" w:frame="1"/>
+        </w:rPr>
+        <w:t xml:space="preserve"> remote add origin </w:t>
+      </w:r>
+      <w:r>
+        <w:rPr>
+          <w:rStyle w:val="js-live-clone-url"/>
+          <w:rFonts w:ascii="Consolas" w:hAnsi="Consolas"/>
+          <w:color w:val="333333"/>
+          <w:sz w:val="18"/>
+          <w:szCs w:val="18"/>
+          <w:bdr w:val="none" w:sz="0" w:space="0" w:color="auto" w:frame="1"/>
+        </w:rPr>
+        <w:t>https://github.com/rlew23/Naboo.git</w:t>
+      </w:r>
+    </w:p>
+    <w:p>
+      <w:pPr>
+        <w:pStyle w:val="ListParagraph"/>
+        <w:numPr>
+          <w:ilvl w:val="1"/>
+          <w:numId w:val="1"/>
+        </w:numPr>
+        <w:tabs>
+          <w:tab w:val="left" w:pos="5775"/>
+        </w:tabs>
+        <w:rPr>
+          <w:rFonts w:ascii="Monaco" w:hAnsi="Monaco" w:cs="Courier"/>
+          <w:sz w:val="20"/>
+          <w:szCs w:val="20"/>
+        </w:rPr>
+      </w:pPr>
+      <w:proofErr w:type="spellStart"/>
+      <w:proofErr w:type="gramStart"/>
+      <w:r>
+        <w:rPr>
+          <w:rFonts w:ascii="Monaco" w:hAnsi="Monaco" w:cs="Courier"/>
+          <w:sz w:val="20"/>
+          <w:szCs w:val="20"/>
+        </w:rPr>
+        <w:t>git</w:t>
+      </w:r>
+      <w:proofErr w:type="spellEnd"/>
+      <w:proofErr w:type="gramEnd"/>
+      <w:r>
+        <w:rPr>
+          <w:rFonts w:ascii="Monaco" w:hAnsi="Monaco" w:cs="Courier"/>
+          <w:sz w:val="20"/>
+          <w:szCs w:val="20"/>
+        </w:rPr>
+        <w:t xml:space="preserve"> remote –v  </w:t>
+      </w:r>
+      <w:r>
+        <w:rPr>
+          <w:rFonts w:ascii="Monaco" w:hAnsi="Monaco" w:cs="Courier"/>
+          <w:sz w:val="20"/>
+          <w:szCs w:val="20"/>
+        </w:rPr>
+        <w:sym w:font="Wingdings" w:char="F0DF"/>
+      </w:r>
+      <w:r>
+        <w:rPr>
+          <w:rFonts w:ascii="Monaco" w:hAnsi="Monaco" w:cs="Courier"/>
+          <w:sz w:val="20"/>
+          <w:szCs w:val="20"/>
+        </w:rPr>
+        <w:t xml:space="preserve"> check the </w:t>
+      </w:r>
+      <w:r>
+        <w:rPr>
+          <w:rFonts w:ascii="Monaco" w:hAnsi="Monaco" w:cs="Courier"/>
+          <w:sz w:val="20"/>
+          <w:szCs w:val="20"/>
+        </w:rPr>
+        <w:t>URL links</w:t>
+      </w:r>
+    </w:p>
+    <w:p>
+      <w:pPr>
+        <w:pStyle w:val="ListParagraph"/>
+        <w:numPr>
+          <w:ilvl w:val="0"/>
+          <w:numId w:val="1"/>
+        </w:numPr>
+        <w:tabs>
+          <w:tab w:val="left" w:pos="5775"/>
+        </w:tabs>
+        <w:rPr>
+          <w:rFonts w:ascii="Monaco" w:hAnsi="Monaco" w:cs="Courier"/>
+          <w:sz w:val="20"/>
+          <w:szCs w:val="20"/>
+        </w:rPr>
+      </w:pPr>
+      <w:r>
+        <w:rPr>
+          <w:rFonts w:ascii="Monaco" w:hAnsi="Monaco" w:cs="Courier"/>
+          <w:b/>
+          <w:sz w:val="20"/>
+          <w:szCs w:val="20"/>
+        </w:rPr>
+        <w:t>PUSH</w:t>
+      </w:r>
+      <w:r>
+        <w:rPr>
+          <w:rFonts w:ascii="Monaco" w:hAnsi="Monaco" w:cs="Courier"/>
+          <w:sz w:val="20"/>
+          <w:szCs w:val="20"/>
+        </w:rPr>
+        <w:t xml:space="preserve"> to Github.com</w:t>
+      </w:r>
+    </w:p>
+    <w:p>
+      <w:pPr>
+        <w:pStyle w:val="HTMLPreformatted"/>
+        <w:pBdr>
+          <w:top w:val="single" w:sz="6" w:space="5" w:color="DDDDDD"/>
+          <w:left w:val="single" w:sz="6" w:space="8" w:color="DDDDDD"/>
+          <w:bottom w:val="single" w:sz="6" w:space="5" w:color="DDDDDD"/>
+          <w:right w:val="single" w:sz="6" w:space="8" w:color="DDDDDD"/>
+        </w:pBdr>
+        <w:shd w:val="clear" w:color="auto" w:fill="F8F8F8"/>
+        <w:spacing w:line="285" w:lineRule="atLeast"/>
+        <w:ind w:left="720"/>
+        <w:rPr>
+          <w:rFonts w:ascii="Consolas" w:hAnsi="Consolas"/>
+          <w:color w:val="333333"/>
+        </w:rPr>
+      </w:pPr>
+      <w:proofErr w:type="spellStart"/>
+      <w:proofErr w:type="gramStart"/>
+      <w:r>
+        <w:rPr>
+          <w:rStyle w:val="HTMLCode"/>
+          <w:rFonts w:ascii="Consolas" w:hAnsi="Consolas"/>
+          <w:color w:val="333333"/>
+          <w:sz w:val="18"/>
+          <w:szCs w:val="18"/>
+          <w:bdr w:val="none" w:sz="0" w:space="0" w:color="auto" w:frame="1"/>
+        </w:rPr>
+        <w:t>git</w:t>
+      </w:r>
+      <w:proofErr w:type="spellEnd"/>
+      <w:proofErr w:type="gramEnd"/>
+      <w:r>
+        <w:rPr>
+          <w:rStyle w:val="HTMLCode"/>
+          <w:rFonts w:ascii="Consolas" w:hAnsi="Consolas"/>
+          <w:color w:val="333333"/>
+          <w:sz w:val="18"/>
+          <w:szCs w:val="18"/>
+          <w:bdr w:val="none" w:sz="0" w:space="0" w:color="auto" w:frame="1"/>
+        </w:rPr>
+        <w:t xml:space="preserve"> push -u origin master</w:t>
+      </w:r>
+    </w:p>
+    <w:p>
+      <w:pPr>
+        <w:pStyle w:val="ListParagraph"/>
+        <w:tabs>
+          <w:tab w:val="left" w:pos="5775"/>
+        </w:tabs>
+        <w:ind w:left="1440"/>
+        <w:rPr>
+          <w:rFonts w:ascii="Monaco" w:hAnsi="Monaco" w:cs="Courier"/>
+          <w:sz w:val="20"/>
+          <w:szCs w:val="20"/>
+        </w:rPr>
+      </w:pPr>
       <w:bookmarkStart w:id="1" w:name="_GoBack"/>
       <w:bookmarkEnd w:id="1"/>
-      <w:proofErr w:type="spellEnd"/>
     </w:p>
     <w:sectPr>
       <w:pgSz w:w="12240" w:h="15840"/>
@@ -1120,6 +1625,24 @@
     <w:basedOn w:val="DefaultParagraphFont"/>
     <w:rsid w:val="00971ED9"/>
   </w:style>
+  <w:style w:type="character" w:styleId="HTMLCode">
+    <w:name w:val="HTML Code"/>
+    <w:basedOn w:val="DefaultParagraphFont"/>
+    <w:uiPriority w:val="99"/>
+    <w:semiHidden/>
+    <w:unhideWhenUsed/>
+    <w:rsid w:val="00DC2D7E"/>
+    <w:rPr>
+      <w:rFonts w:ascii="Courier" w:eastAsiaTheme="minorEastAsia" w:hAnsi="Courier" w:cs="Courier"/>
+      <w:sz w:val="20"/>
+      <w:szCs w:val="20"/>
+    </w:rPr>
+  </w:style>
+  <w:style w:type="character" w:customStyle="1" w:styleId="js-live-clone-url">
+    <w:name w:val="js-live-clone-url"/>
+    <w:basedOn w:val="DefaultParagraphFont"/>
+    <w:rsid w:val="00DC2D7E"/>
+  </w:style>
 </w:styles>
 </file>
 
@@ -1440,6 +1963,24 @@
     <w:name w:val="comment"/>
     <w:basedOn w:val="DefaultParagraphFont"/>
     <w:rsid w:val="00971ED9"/>
+  </w:style>
+  <w:style w:type="character" w:styleId="HTMLCode">
+    <w:name w:val="HTML Code"/>
+    <w:basedOn w:val="DefaultParagraphFont"/>
+    <w:uiPriority w:val="99"/>
+    <w:semiHidden/>
+    <w:unhideWhenUsed/>
+    <w:rsid w:val="00DC2D7E"/>
+    <w:rPr>
+      <w:rFonts w:ascii="Courier" w:eastAsiaTheme="minorEastAsia" w:hAnsi="Courier" w:cs="Courier"/>
+      <w:sz w:val="20"/>
+      <w:szCs w:val="20"/>
+    </w:rPr>
+  </w:style>
+  <w:style w:type="character" w:customStyle="1" w:styleId="js-live-clone-url">
+    <w:name w:val="js-live-clone-url"/>
+    <w:basedOn w:val="DefaultParagraphFont"/>
+    <w:rsid w:val="00DC2D7E"/>
   </w:style>
 </w:styles>
 </file>

</xml_diff>